<commit_message>
changed package structure for domain, updated Project Plan Starter.docx and fixed user delete by id
</commit_message>
<xml_diff>
--- a/Documentation/Project Plan Starter.docx
+++ b/Documentation/Project Plan Starter.docx
@@ -1099,7 +1099,7 @@
           <w:r>
             <w:fldChar w:fldCharType="separate"/>
           </w:r>
-          <w:hyperlink w:anchor="_Toc145797847" w:history="1">
+          <w:hyperlink w:anchor="_Toc146310578" w:history="1">
             <w:r>
               <w:rPr>
                 <w:rStyle w:val="Hyperlink"/>
@@ -1144,7 +1144,7 @@
                 <w:noProof/>
                 <w:webHidden/>
               </w:rPr>
-              <w:instrText xml:space="preserve"> PAGEREF _Toc145797847 \h </w:instrText>
+              <w:instrText xml:space="preserve"> PAGEREF _Toc146310578 \h </w:instrText>
             </w:r>
             <w:r>
               <w:rPr>
@@ -1191,7 +1191,7 @@
               <w14:ligatures w14:val="standardContextual"/>
             </w:rPr>
           </w:pPr>
-          <w:hyperlink w:anchor="_Toc145797848" w:history="1">
+          <w:hyperlink w:anchor="_Toc146310579" w:history="1">
             <w:r>
               <w:rPr>
                 <w:rStyle w:val="Hyperlink"/>
@@ -1243,7 +1243,7 @@
                 <w:noProof/>
                 <w:webHidden/>
               </w:rPr>
-              <w:instrText xml:space="preserve"> PAGEREF _Toc145797848 \h </w:instrText>
+              <w:instrText xml:space="preserve"> PAGEREF _Toc146310579 \h </w:instrText>
             </w:r>
             <w:r>
               <w:rPr>
@@ -1290,7 +1290,7 @@
               <w14:ligatures w14:val="standardContextual"/>
             </w:rPr>
           </w:pPr>
-          <w:hyperlink w:anchor="_Toc145797849" w:history="1">
+          <w:hyperlink w:anchor="_Toc146310580" w:history="1">
             <w:r>
               <w:rPr>
                 <w:rStyle w:val="Hyperlink"/>
@@ -1342,7 +1342,7 @@
                 <w:noProof/>
                 <w:webHidden/>
               </w:rPr>
-              <w:instrText xml:space="preserve"> PAGEREF _Toc145797849 \h </w:instrText>
+              <w:instrText xml:space="preserve"> PAGEREF _Toc146310580 \h </w:instrText>
             </w:r>
             <w:r>
               <w:rPr>
@@ -1389,7 +1389,7 @@
               <w14:ligatures w14:val="standardContextual"/>
             </w:rPr>
           </w:pPr>
-          <w:hyperlink w:anchor="_Toc145797850" w:history="1">
+          <w:hyperlink w:anchor="_Toc146310581" w:history="1">
             <w:r>
               <w:rPr>
                 <w:rStyle w:val="Hyperlink"/>
@@ -1441,7 +1441,7 @@
                 <w:noProof/>
                 <w:webHidden/>
               </w:rPr>
-              <w:instrText xml:space="preserve"> PAGEREF _Toc145797850 \h </w:instrText>
+              <w:instrText xml:space="preserve"> PAGEREF _Toc146310581 \h </w:instrText>
             </w:r>
             <w:r>
               <w:rPr>
@@ -1488,7 +1488,7 @@
               <w14:ligatures w14:val="standardContextual"/>
             </w:rPr>
           </w:pPr>
-          <w:hyperlink w:anchor="_Toc145797851" w:history="1">
+          <w:hyperlink w:anchor="_Toc146310582" w:history="1">
             <w:r>
               <w:rPr>
                 <w:rStyle w:val="Hyperlink"/>
@@ -1540,7 +1540,7 @@
                 <w:noProof/>
                 <w:webHidden/>
               </w:rPr>
-              <w:instrText xml:space="preserve"> PAGEREF _Toc145797851 \h </w:instrText>
+              <w:instrText xml:space="preserve"> PAGEREF _Toc146310582 \h </w:instrText>
             </w:r>
             <w:r>
               <w:rPr>
@@ -1561,6 +1561,97 @@
                 <w:webHidden/>
               </w:rPr>
               <w:t>3</w:t>
+            </w:r>
+            <w:r>
+              <w:rPr>
+                <w:noProof/>
+                <w:webHidden/>
+              </w:rPr>
+              <w:fldChar w:fldCharType="end"/>
+            </w:r>
+          </w:hyperlink>
+        </w:p>
+        <w:p>
+          <w:pPr>
+            <w:pStyle w:val="TOC1"/>
+            <w:tabs>
+              <w:tab w:val="left" w:pos="440"/>
+            </w:tabs>
+            <w:rPr>
+              <w:rFonts w:asciiTheme="minorHAnsi" w:eastAsiaTheme="minorEastAsia" w:hAnsiTheme="minorHAnsi" w:cstheme="minorBidi"/>
+              <w:noProof/>
+              <w:kern w:val="2"/>
+              <w:szCs w:val="22"/>
+              <w:lang w:val="bg-BG" w:eastAsia="bg-BG"/>
+              <w14:ligatures w14:val="standardContextual"/>
+            </w:rPr>
+          </w:pPr>
+          <w:hyperlink w:anchor="_Toc146310583" w:history="1">
+            <w:r>
+              <w:rPr>
+                <w:rStyle w:val="Hyperlink"/>
+                <w:noProof/>
+              </w:rPr>
+              <w:t>2.</w:t>
+            </w:r>
+            <w:r>
+              <w:rPr>
+                <w:rFonts w:asciiTheme="minorHAnsi" w:eastAsiaTheme="minorEastAsia" w:hAnsiTheme="minorHAnsi" w:cstheme="minorBidi"/>
+                <w:noProof/>
+                <w:kern w:val="2"/>
+                <w:szCs w:val="22"/>
+                <w:lang w:val="bg-BG" w:eastAsia="bg-BG"/>
+                <w14:ligatures w14:val="standardContextual"/>
+              </w:rPr>
+              <w:tab/>
+            </w:r>
+            <w:r>
+              <w:rPr>
+                <w:rStyle w:val="Hyperlink"/>
+                <w:noProof/>
+              </w:rPr>
+              <w:t>Project organisation</w:t>
+            </w:r>
+            <w:r>
+              <w:rPr>
+                <w:noProof/>
+                <w:webHidden/>
+              </w:rPr>
+              <w:tab/>
+            </w:r>
+            <w:r>
+              <w:rPr>
+                <w:noProof/>
+                <w:webHidden/>
+              </w:rPr>
+              <w:fldChar w:fldCharType="begin"/>
+            </w:r>
+            <w:r>
+              <w:rPr>
+                <w:noProof/>
+                <w:webHidden/>
+              </w:rPr>
+              <w:instrText xml:space="preserve"> PAGEREF _Toc146310583 \h </w:instrText>
+            </w:r>
+            <w:r>
+              <w:rPr>
+                <w:noProof/>
+                <w:webHidden/>
+              </w:rPr>
+            </w:r>
+            <w:r>
+              <w:rPr>
+                <w:noProof/>
+                <w:webHidden/>
+              </w:rPr>
+              <w:fldChar w:fldCharType="separate"/>
+            </w:r>
+            <w:r>
+              <w:rPr>
+                <w:noProof/>
+                <w:webHidden/>
+              </w:rPr>
+              <w:t>5</w:t>
             </w:r>
             <w:r>
               <w:rPr>
@@ -1587,7 +1678,7 @@
               <w14:ligatures w14:val="standardContextual"/>
             </w:rPr>
           </w:pPr>
-          <w:hyperlink w:anchor="_Toc145797852" w:history="1">
+          <w:hyperlink w:anchor="_Toc146310584" w:history="1">
             <w:r>
               <w:rPr>
                 <w:rStyle w:val="Hyperlink"/>
@@ -1599,7 +1690,7 @@
                   </w14:lightRig>
                 </w14:scene3d>
               </w:rPr>
-              <w:t>1.5</w:t>
+              <w:t>2.1</w:t>
             </w:r>
             <w:r>
               <w:rPr>
@@ -1618,7 +1709,7 @@
                 <w:rStyle w:val="Hyperlink"/>
                 <w:noProof/>
               </w:rPr>
-              <w:t>Research questions and methodology</w:t>
+              <w:t>Stakeholders and team members</w:t>
             </w:r>
             <w:r>
               <w:rPr>
@@ -1639,7 +1730,7 @@
                 <w:noProof/>
                 <w:webHidden/>
               </w:rPr>
-              <w:instrText xml:space="preserve"> PAGEREF _Toc145797852 \h </w:instrText>
+              <w:instrText xml:space="preserve"> PAGEREF _Toc146310584 \h </w:instrText>
             </w:r>
             <w:r>
               <w:rPr>
@@ -1659,7 +1750,78 @@
                 <w:noProof/>
                 <w:webHidden/>
               </w:rPr>
-              <w:t>4</w:t>
+              <w:t>5</w:t>
+            </w:r>
+            <w:r>
+              <w:rPr>
+                <w:noProof/>
+                <w:webHidden/>
+              </w:rPr>
+              <w:fldChar w:fldCharType="end"/>
+            </w:r>
+          </w:hyperlink>
+        </w:p>
+        <w:p>
+          <w:pPr>
+            <w:pStyle w:val="TOC2"/>
+            <w:rPr>
+              <w:rFonts w:asciiTheme="minorHAnsi" w:eastAsiaTheme="minorEastAsia" w:hAnsiTheme="minorHAnsi" w:cstheme="minorBidi"/>
+              <w:noProof/>
+              <w:kern w:val="2"/>
+              <w:sz w:val="22"/>
+              <w:szCs w:val="22"/>
+              <w:lang w:val="bg-BG" w:eastAsia="bg-BG"/>
+              <w14:ligatures w14:val="standardContextual"/>
+            </w:rPr>
+          </w:pPr>
+          <w:hyperlink w:anchor="_Toc146310585" w:history="1">
+            <w:r>
+              <w:rPr>
+                <w:rStyle w:val="Hyperlink"/>
+                <w:noProof/>
+              </w:rPr>
+              <w:t>2. 2 Communication</w:t>
+            </w:r>
+            <w:r>
+              <w:rPr>
+                <w:noProof/>
+                <w:webHidden/>
+              </w:rPr>
+              <w:tab/>
+            </w:r>
+            <w:r>
+              <w:rPr>
+                <w:noProof/>
+                <w:webHidden/>
+              </w:rPr>
+              <w:fldChar w:fldCharType="begin"/>
+            </w:r>
+            <w:r>
+              <w:rPr>
+                <w:noProof/>
+                <w:webHidden/>
+              </w:rPr>
+              <w:instrText xml:space="preserve"> PAGEREF _Toc146310585 \h </w:instrText>
+            </w:r>
+            <w:r>
+              <w:rPr>
+                <w:noProof/>
+                <w:webHidden/>
+              </w:rPr>
+            </w:r>
+            <w:r>
+              <w:rPr>
+                <w:noProof/>
+                <w:webHidden/>
+              </w:rPr>
+              <w:fldChar w:fldCharType="separate"/>
+            </w:r>
+            <w:r>
+              <w:rPr>
+                <w:noProof/>
+                <w:webHidden/>
+              </w:rPr>
+              <w:t>5</w:t>
             </w:r>
             <w:r>
               <w:rPr>
@@ -1685,13 +1847,13 @@
               <w14:ligatures w14:val="standardContextual"/>
             </w:rPr>
           </w:pPr>
-          <w:hyperlink w:anchor="_Toc145797853" w:history="1">
+          <w:hyperlink w:anchor="_Toc146310586" w:history="1">
             <w:r>
               <w:rPr>
                 <w:rStyle w:val="Hyperlink"/>
                 <w:noProof/>
               </w:rPr>
-              <w:t>2.</w:t>
+              <w:t>3.</w:t>
             </w:r>
             <w:r>
               <w:rPr>
@@ -1709,7 +1871,7 @@
                 <w:rStyle w:val="Hyperlink"/>
                 <w:noProof/>
               </w:rPr>
-              <w:t>Project organisation</w:t>
+              <w:t>Activities and time plan</w:t>
             </w:r>
             <w:r>
               <w:rPr>
@@ -1730,7 +1892,7 @@
                 <w:noProof/>
                 <w:webHidden/>
               </w:rPr>
-              <w:instrText xml:space="preserve"> PAGEREF _Toc145797853 \h </w:instrText>
+              <w:instrText xml:space="preserve"> PAGEREF _Toc146310586 \h </w:instrText>
             </w:r>
             <w:r>
               <w:rPr>
@@ -1750,7 +1912,7 @@
                 <w:noProof/>
                 <w:webHidden/>
               </w:rPr>
-              <w:t>5</w:t>
+              <w:t>6</w:t>
             </w:r>
             <w:r>
               <w:rPr>
@@ -1777,7 +1939,7 @@
               <w14:ligatures w14:val="standardContextual"/>
             </w:rPr>
           </w:pPr>
-          <w:hyperlink w:anchor="_Toc145797854" w:history="1">
+          <w:hyperlink w:anchor="_Toc146310587" w:history="1">
             <w:r>
               <w:rPr>
                 <w:rStyle w:val="Hyperlink"/>
@@ -1789,7 +1951,7 @@
                   </w14:lightRig>
                 </w14:scene3d>
               </w:rPr>
-              <w:t>2.1</w:t>
+              <w:t>3.1</w:t>
             </w:r>
             <w:r>
               <w:rPr>
@@ -1808,7 +1970,7 @@
                 <w:rStyle w:val="Hyperlink"/>
                 <w:noProof/>
               </w:rPr>
-              <w:t>Stakeholders and team members</w:t>
+              <w:t>Phases of the project</w:t>
             </w:r>
             <w:r>
               <w:rPr>
@@ -1829,7 +1991,7 @@
                 <w:noProof/>
                 <w:webHidden/>
               </w:rPr>
-              <w:instrText xml:space="preserve"> PAGEREF _Toc145797854 \h </w:instrText>
+              <w:instrText xml:space="preserve"> PAGEREF _Toc146310587 \h </w:instrText>
             </w:r>
             <w:r>
               <w:rPr>
@@ -1849,7 +2011,7 @@
                 <w:noProof/>
                 <w:webHidden/>
               </w:rPr>
-              <w:t>5</w:t>
+              <w:t>6</w:t>
             </w:r>
             <w:r>
               <w:rPr>
@@ -1876,7 +2038,7 @@
               <w14:ligatures w14:val="standardContextual"/>
             </w:rPr>
           </w:pPr>
-          <w:hyperlink w:anchor="_Toc145797855" w:history="1">
+          <w:hyperlink w:anchor="_Toc146310588" w:history="1">
             <w:r>
               <w:rPr>
                 <w:rStyle w:val="Hyperlink"/>
@@ -1888,7 +2050,7 @@
                   </w14:lightRig>
                 </w14:scene3d>
               </w:rPr>
-              <w:t>2.2</w:t>
+              <w:t>3.2</w:t>
             </w:r>
             <w:r>
               <w:rPr>
@@ -1907,7 +2069,7 @@
                 <w:rStyle w:val="Hyperlink"/>
                 <w:noProof/>
               </w:rPr>
-              <w:t>Communication</w:t>
+              <w:t>Time plan and milestones</w:t>
             </w:r>
             <w:r>
               <w:rPr>
@@ -1928,7 +2090,7 @@
                 <w:noProof/>
                 <w:webHidden/>
               </w:rPr>
-              <w:instrText xml:space="preserve"> PAGEREF _Toc145797855 \h </w:instrText>
+              <w:instrText xml:space="preserve"> PAGEREF _Toc146310588 \h </w:instrText>
             </w:r>
             <w:r>
               <w:rPr>
@@ -1948,7 +2110,7 @@
                 <w:noProof/>
                 <w:webHidden/>
               </w:rPr>
-              <w:t>5</w:t>
+              <w:t>6</w:t>
             </w:r>
             <w:r>
               <w:rPr>
@@ -1974,13 +2136,13 @@
               <w14:ligatures w14:val="standardContextual"/>
             </w:rPr>
           </w:pPr>
-          <w:hyperlink w:anchor="_Toc145797856" w:history="1">
+          <w:hyperlink w:anchor="_Toc146310589" w:history="1">
             <w:r>
               <w:rPr>
                 <w:rStyle w:val="Hyperlink"/>
                 <w:noProof/>
               </w:rPr>
-              <w:t>3.</w:t>
+              <w:t>4.</w:t>
             </w:r>
             <w:r>
               <w:rPr>
@@ -1998,7 +2160,7 @@
                 <w:rStyle w:val="Hyperlink"/>
                 <w:noProof/>
               </w:rPr>
-              <w:t>Activities and time plan</w:t>
+              <w:t>Testing strategy and configuration management</w:t>
             </w:r>
             <w:r>
               <w:rPr>
@@ -2019,7 +2181,7 @@
                 <w:noProof/>
                 <w:webHidden/>
               </w:rPr>
-              <w:instrText xml:space="preserve"> PAGEREF _Toc145797856 \h </w:instrText>
+              <w:instrText xml:space="preserve"> PAGEREF _Toc146310589 \h </w:instrText>
             </w:r>
             <w:r>
               <w:rPr>
@@ -2039,7 +2201,7 @@
                 <w:noProof/>
                 <w:webHidden/>
               </w:rPr>
-              <w:t>6</w:t>
+              <w:t>7</w:t>
             </w:r>
             <w:r>
               <w:rPr>
@@ -2066,7 +2228,7 @@
               <w14:ligatures w14:val="standardContextual"/>
             </w:rPr>
           </w:pPr>
-          <w:hyperlink w:anchor="_Toc145797857" w:history="1">
+          <w:hyperlink w:anchor="_Toc146310590" w:history="1">
             <w:r>
               <w:rPr>
                 <w:rStyle w:val="Hyperlink"/>
@@ -2078,7 +2240,7 @@
                   </w14:lightRig>
                 </w14:scene3d>
               </w:rPr>
-              <w:t>3.1</w:t>
+              <w:t>4.1</w:t>
             </w:r>
             <w:r>
               <w:rPr>
@@ -2097,7 +2259,7 @@
                 <w:rStyle w:val="Hyperlink"/>
                 <w:noProof/>
               </w:rPr>
-              <w:t>Phases of the project</w:t>
+              <w:t>Testing strategy</w:t>
             </w:r>
             <w:r>
               <w:rPr>
@@ -2118,7 +2280,7 @@
                 <w:noProof/>
                 <w:webHidden/>
               </w:rPr>
-              <w:instrText xml:space="preserve"> PAGEREF _Toc145797857 \h </w:instrText>
+              <w:instrText xml:space="preserve"> PAGEREF _Toc146310590 \h </w:instrText>
             </w:r>
             <w:r>
               <w:rPr>
@@ -2138,7 +2300,78 @@
                 <w:noProof/>
                 <w:webHidden/>
               </w:rPr>
-              <w:t>6</w:t>
+              <w:t>7</w:t>
+            </w:r>
+            <w:r>
+              <w:rPr>
+                <w:noProof/>
+                <w:webHidden/>
+              </w:rPr>
+              <w:fldChar w:fldCharType="end"/>
+            </w:r>
+          </w:hyperlink>
+        </w:p>
+        <w:p>
+          <w:pPr>
+            <w:pStyle w:val="TOC2"/>
+            <w:rPr>
+              <w:rFonts w:asciiTheme="minorHAnsi" w:eastAsiaTheme="minorEastAsia" w:hAnsiTheme="minorHAnsi" w:cstheme="minorBidi"/>
+              <w:noProof/>
+              <w:kern w:val="2"/>
+              <w:sz w:val="22"/>
+              <w:szCs w:val="22"/>
+              <w:lang w:val="bg-BG" w:eastAsia="bg-BG"/>
+              <w14:ligatures w14:val="standardContextual"/>
+            </w:rPr>
+          </w:pPr>
+          <w:hyperlink w:anchor="_Toc146310591" w:history="1">
+            <w:r>
+              <w:rPr>
+                <w:rStyle w:val="Hyperlink"/>
+                <w:noProof/>
+              </w:rPr>
+              <w:t>Unit Testing – JUnit</w:t>
+            </w:r>
+            <w:r>
+              <w:rPr>
+                <w:noProof/>
+                <w:webHidden/>
+              </w:rPr>
+              <w:tab/>
+            </w:r>
+            <w:r>
+              <w:rPr>
+                <w:noProof/>
+                <w:webHidden/>
+              </w:rPr>
+              <w:fldChar w:fldCharType="begin"/>
+            </w:r>
+            <w:r>
+              <w:rPr>
+                <w:noProof/>
+                <w:webHidden/>
+              </w:rPr>
+              <w:instrText xml:space="preserve"> PAGEREF _Toc146310591 \h </w:instrText>
+            </w:r>
+            <w:r>
+              <w:rPr>
+                <w:noProof/>
+                <w:webHidden/>
+              </w:rPr>
+            </w:r>
+            <w:r>
+              <w:rPr>
+                <w:noProof/>
+                <w:webHidden/>
+              </w:rPr>
+              <w:fldChar w:fldCharType="separate"/>
+            </w:r>
+            <w:r>
+              <w:rPr>
+                <w:noProof/>
+                <w:webHidden/>
+              </w:rPr>
+              <w:t>7</w:t>
             </w:r>
             <w:r>
               <w:rPr>
@@ -2165,7 +2398,7 @@
               <w14:ligatures w14:val="standardContextual"/>
             </w:rPr>
           </w:pPr>
-          <w:hyperlink w:anchor="_Toc145797858" w:history="1">
+          <w:hyperlink w:anchor="_Toc146310592" w:history="1">
             <w:r>
               <w:rPr>
                 <w:rStyle w:val="Hyperlink"/>
@@ -2177,7 +2410,7 @@
                   </w14:lightRig>
                 </w14:scene3d>
               </w:rPr>
-              <w:t>3.2</w:t>
+              <w:t>4.2</w:t>
             </w:r>
             <w:r>
               <w:rPr>
@@ -2196,7 +2429,7 @@
                 <w:rStyle w:val="Hyperlink"/>
                 <w:noProof/>
               </w:rPr>
-              <w:t>Time plan and milestones</w:t>
+              <w:t>Test environment and required resources</w:t>
             </w:r>
             <w:r>
               <w:rPr>
@@ -2217,98 +2450,7 @@
                 <w:noProof/>
                 <w:webHidden/>
               </w:rPr>
-              <w:instrText xml:space="preserve"> PAGEREF _Toc145797858 \h </w:instrText>
-            </w:r>
-            <w:r>
-              <w:rPr>
-                <w:noProof/>
-                <w:webHidden/>
-              </w:rPr>
-            </w:r>
-            <w:r>
-              <w:rPr>
-                <w:noProof/>
-                <w:webHidden/>
-              </w:rPr>
-              <w:fldChar w:fldCharType="separate"/>
-            </w:r>
-            <w:r>
-              <w:rPr>
-                <w:noProof/>
-                <w:webHidden/>
-              </w:rPr>
-              <w:t>6</w:t>
-            </w:r>
-            <w:r>
-              <w:rPr>
-                <w:noProof/>
-                <w:webHidden/>
-              </w:rPr>
-              <w:fldChar w:fldCharType="end"/>
-            </w:r>
-          </w:hyperlink>
-        </w:p>
-        <w:p>
-          <w:pPr>
-            <w:pStyle w:val="TOC1"/>
-            <w:tabs>
-              <w:tab w:val="left" w:pos="440"/>
-            </w:tabs>
-            <w:rPr>
-              <w:rFonts w:asciiTheme="minorHAnsi" w:eastAsiaTheme="minorEastAsia" w:hAnsiTheme="minorHAnsi" w:cstheme="minorBidi"/>
-              <w:noProof/>
-              <w:kern w:val="2"/>
-              <w:szCs w:val="22"/>
-              <w:lang w:val="bg-BG" w:eastAsia="bg-BG"/>
-              <w14:ligatures w14:val="standardContextual"/>
-            </w:rPr>
-          </w:pPr>
-          <w:hyperlink w:anchor="_Toc145797859" w:history="1">
-            <w:r>
-              <w:rPr>
-                <w:rStyle w:val="Hyperlink"/>
-                <w:noProof/>
-              </w:rPr>
-              <w:t>4.</w:t>
-            </w:r>
-            <w:r>
-              <w:rPr>
-                <w:rFonts w:asciiTheme="minorHAnsi" w:eastAsiaTheme="minorEastAsia" w:hAnsiTheme="minorHAnsi" w:cstheme="minorBidi"/>
-                <w:noProof/>
-                <w:kern w:val="2"/>
-                <w:szCs w:val="22"/>
-                <w:lang w:val="bg-BG" w:eastAsia="bg-BG"/>
-                <w14:ligatures w14:val="standardContextual"/>
-              </w:rPr>
-              <w:tab/>
-            </w:r>
-            <w:r>
-              <w:rPr>
-                <w:rStyle w:val="Hyperlink"/>
-                <w:noProof/>
-              </w:rPr>
-              <w:t>Testing strategy and configuration management</w:t>
-            </w:r>
-            <w:r>
-              <w:rPr>
-                <w:noProof/>
-                <w:webHidden/>
-              </w:rPr>
-              <w:tab/>
-            </w:r>
-            <w:r>
-              <w:rPr>
-                <w:noProof/>
-                <w:webHidden/>
-              </w:rPr>
-              <w:fldChar w:fldCharType="begin"/>
-            </w:r>
-            <w:r>
-              <w:rPr>
-                <w:noProof/>
-                <w:webHidden/>
-              </w:rPr>
-              <w:instrText xml:space="preserve"> PAGEREF _Toc145797859 \h </w:instrText>
+              <w:instrText xml:space="preserve"> PAGEREF _Toc146310592 \h </w:instrText>
             </w:r>
             <w:r>
               <w:rPr>
@@ -2355,7 +2497,7 @@
               <w14:ligatures w14:val="standardContextual"/>
             </w:rPr>
           </w:pPr>
-          <w:hyperlink w:anchor="_Toc145797860" w:history="1">
+          <w:hyperlink w:anchor="_Toc146310593" w:history="1">
             <w:r>
               <w:rPr>
                 <w:rStyle w:val="Hyperlink"/>
@@ -2367,7 +2509,7 @@
                   </w14:lightRig>
                 </w14:scene3d>
               </w:rPr>
-              <w:t>4.1</w:t>
+              <w:t>4.3</w:t>
             </w:r>
             <w:r>
               <w:rPr>
@@ -2386,7 +2528,7 @@
                 <w:rStyle w:val="Hyperlink"/>
                 <w:noProof/>
               </w:rPr>
-              <w:t>Testing strategy</w:t>
+              <w:t>Configuration management</w:t>
             </w:r>
             <w:r>
               <w:rPr>
@@ -2407,7 +2549,7 @@
                 <w:noProof/>
                 <w:webHidden/>
               </w:rPr>
-              <w:instrText xml:space="preserve"> PAGEREF _Toc145797860 \h </w:instrText>
+              <w:instrText xml:space="preserve"> PAGEREF _Toc146310593 \h </w:instrText>
             </w:r>
             <w:r>
               <w:rPr>
@@ -2440,40 +2582,32 @@
         </w:p>
         <w:p>
           <w:pPr>
-            <w:pStyle w:val="TOC2"/>
+            <w:pStyle w:val="TOC1"/>
             <w:tabs>
-              <w:tab w:val="left" w:pos="880"/>
+              <w:tab w:val="left" w:pos="440"/>
             </w:tabs>
             <w:rPr>
               <w:rFonts w:asciiTheme="minorHAnsi" w:eastAsiaTheme="minorEastAsia" w:hAnsiTheme="minorHAnsi" w:cstheme="minorBidi"/>
               <w:noProof/>
               <w:kern w:val="2"/>
-              <w:sz w:val="22"/>
               <w:szCs w:val="22"/>
               <w:lang w:val="bg-BG" w:eastAsia="bg-BG"/>
               <w14:ligatures w14:val="standardContextual"/>
             </w:rPr>
           </w:pPr>
-          <w:hyperlink w:anchor="_Toc145797861" w:history="1">
+          <w:hyperlink w:anchor="_Toc146310594" w:history="1">
             <w:r>
               <w:rPr>
                 <w:rStyle w:val="Hyperlink"/>
                 <w:noProof/>
-                <w14:scene3d>
-                  <w14:camera w14:prst="orthographicFront"/>
-                  <w14:lightRig w14:rig="threePt" w14:dir="t">
-                    <w14:rot w14:lat="0" w14:lon="0" w14:rev="0"/>
-                  </w14:lightRig>
-                </w14:scene3d>
-              </w:rPr>
-              <w:t>4.2</w:t>
+              </w:rPr>
+              <w:t>5.</w:t>
             </w:r>
             <w:r>
               <w:rPr>
                 <w:rFonts w:asciiTheme="minorHAnsi" w:eastAsiaTheme="minorEastAsia" w:hAnsiTheme="minorHAnsi" w:cstheme="minorBidi"/>
                 <w:noProof/>
                 <w:kern w:val="2"/>
-                <w:sz w:val="22"/>
                 <w:szCs w:val="22"/>
                 <w:lang w:val="bg-BG" w:eastAsia="bg-BG"/>
                 <w14:ligatures w14:val="standardContextual"/>
@@ -2485,7 +2619,7 @@
                 <w:rStyle w:val="Hyperlink"/>
                 <w:noProof/>
               </w:rPr>
-              <w:t>Test environment and required resources</w:t>
+              <w:t>Risk and mitigation</w:t>
             </w:r>
             <w:r>
               <w:rPr>
@@ -2506,7 +2640,7 @@
                 <w:noProof/>
                 <w:webHidden/>
               </w:rPr>
-              <w:instrText xml:space="preserve"> PAGEREF _Toc145797861 \h </w:instrText>
+              <w:instrText xml:space="preserve"> PAGEREF _Toc146310594 \h </w:instrText>
             </w:r>
             <w:r>
               <w:rPr>
@@ -2526,106 +2660,7 @@
                 <w:noProof/>
                 <w:webHidden/>
               </w:rPr>
-              <w:t>7</w:t>
-            </w:r>
-            <w:r>
-              <w:rPr>
-                <w:noProof/>
-                <w:webHidden/>
-              </w:rPr>
-              <w:fldChar w:fldCharType="end"/>
-            </w:r>
-          </w:hyperlink>
-        </w:p>
-        <w:p>
-          <w:pPr>
-            <w:pStyle w:val="TOC2"/>
-            <w:tabs>
-              <w:tab w:val="left" w:pos="880"/>
-            </w:tabs>
-            <w:rPr>
-              <w:rFonts w:asciiTheme="minorHAnsi" w:eastAsiaTheme="minorEastAsia" w:hAnsiTheme="minorHAnsi" w:cstheme="minorBidi"/>
-              <w:noProof/>
-              <w:kern w:val="2"/>
-              <w:sz w:val="22"/>
-              <w:szCs w:val="22"/>
-              <w:lang w:val="bg-BG" w:eastAsia="bg-BG"/>
-              <w14:ligatures w14:val="standardContextual"/>
-            </w:rPr>
-          </w:pPr>
-          <w:hyperlink w:anchor="_Toc145797862" w:history="1">
-            <w:r>
-              <w:rPr>
-                <w:rStyle w:val="Hyperlink"/>
-                <w:noProof/>
-                <w14:scene3d>
-                  <w14:camera w14:prst="orthographicFront"/>
-                  <w14:lightRig w14:rig="threePt" w14:dir="t">
-                    <w14:rot w14:lat="0" w14:lon="0" w14:rev="0"/>
-                  </w14:lightRig>
-                </w14:scene3d>
-              </w:rPr>
-              <w:t>4.3</w:t>
-            </w:r>
-            <w:r>
-              <w:rPr>
-                <w:rFonts w:asciiTheme="minorHAnsi" w:eastAsiaTheme="minorEastAsia" w:hAnsiTheme="minorHAnsi" w:cstheme="minorBidi"/>
-                <w:noProof/>
-                <w:kern w:val="2"/>
-                <w:sz w:val="22"/>
-                <w:szCs w:val="22"/>
-                <w:lang w:val="bg-BG" w:eastAsia="bg-BG"/>
-                <w14:ligatures w14:val="standardContextual"/>
-              </w:rPr>
-              <w:tab/>
-            </w:r>
-            <w:r>
-              <w:rPr>
-                <w:rStyle w:val="Hyperlink"/>
-                <w:noProof/>
-              </w:rPr>
-              <w:t>Configuration management</w:t>
-            </w:r>
-            <w:r>
-              <w:rPr>
-                <w:noProof/>
-                <w:webHidden/>
-              </w:rPr>
-              <w:tab/>
-            </w:r>
-            <w:r>
-              <w:rPr>
-                <w:noProof/>
-                <w:webHidden/>
-              </w:rPr>
-              <w:fldChar w:fldCharType="begin"/>
-            </w:r>
-            <w:r>
-              <w:rPr>
-                <w:noProof/>
-                <w:webHidden/>
-              </w:rPr>
-              <w:instrText xml:space="preserve"> PAGEREF _Toc145797862 \h </w:instrText>
-            </w:r>
-            <w:r>
-              <w:rPr>
-                <w:noProof/>
-                <w:webHidden/>
-              </w:rPr>
-            </w:r>
-            <w:r>
-              <w:rPr>
-                <w:noProof/>
-                <w:webHidden/>
-              </w:rPr>
-              <w:fldChar w:fldCharType="separate"/>
-            </w:r>
-            <w:r>
-              <w:rPr>
-                <w:noProof/>
-                <w:webHidden/>
-              </w:rPr>
-              <w:t>7</w:t>
+              <w:t>8</w:t>
             </w:r>
             <w:r>
               <w:rPr>
@@ -2653,7 +2688,7 @@
       <w:pPr>
         <w:pStyle w:val="Heading1"/>
       </w:pPr>
-      <w:bookmarkStart w:id="3" w:name="_Toc145797847"/>
+      <w:bookmarkStart w:id="3" w:name="_Toc146310578"/>
       <w:r>
         <w:lastRenderedPageBreak/>
         <w:t>Project assignment</w:t>
@@ -2665,7 +2700,7 @@
         <w:pStyle w:val="Heading2"/>
       </w:pPr>
       <w:bookmarkStart w:id="4" w:name="_Toc507670773"/>
-      <w:bookmarkStart w:id="5" w:name="_Toc145797848"/>
+      <w:bookmarkStart w:id="5" w:name="_Toc146310579"/>
       <w:r>
         <w:t>Context</w:t>
       </w:r>
@@ -2742,14 +2777,14 @@
       <w:pPr>
         <w:pStyle w:val="Heading2"/>
       </w:pPr>
-      <w:bookmarkStart w:id="6" w:name="_Toc145797849"/>
-      <w:bookmarkStart w:id="7" w:name="_Toc327581046"/>
-      <w:bookmarkStart w:id="8" w:name="_Toc327581596"/>
-      <w:bookmarkStart w:id="9" w:name="_Toc327583376"/>
+      <w:bookmarkStart w:id="6" w:name="_Toc327581046"/>
+      <w:bookmarkStart w:id="7" w:name="_Toc327581596"/>
+      <w:bookmarkStart w:id="8" w:name="_Toc327583376"/>
+      <w:bookmarkStart w:id="9" w:name="_Toc146310580"/>
       <w:r>
         <w:t>Goal of the project</w:t>
       </w:r>
-      <w:bookmarkEnd w:id="6"/>
+      <w:bookmarkEnd w:id="9"/>
     </w:p>
     <w:p>
       <w:pPr>
@@ -2816,159 +2851,14 @@
       <w:pPr>
         <w:pStyle w:val="Heading2"/>
       </w:pPr>
-      <w:bookmarkStart w:id="10" w:name="_Toc145797850"/>
+      <w:bookmarkStart w:id="10" w:name="_Toc146310581"/>
+      <w:bookmarkEnd w:id="6"/>
       <w:bookmarkEnd w:id="7"/>
       <w:bookmarkEnd w:id="8"/>
-      <w:bookmarkEnd w:id="9"/>
       <w:r>
         <w:t>Scope and preconditions</w:t>
       </w:r>
       <w:bookmarkEnd w:id="10"/>
-    </w:p>
-    <w:p>
-      <w:pPr>
-        <w:rPr>
-          <w:i/>
-          <w:sz w:val="16"/>
-          <w:szCs w:val="16"/>
-          <w:lang w:val="en-US"/>
-        </w:rPr>
-      </w:pPr>
-      <w:r>
-        <w:rPr>
-          <w:i/>
-          <w:sz w:val="16"/>
-          <w:szCs w:val="16"/>
-          <w:lang w:val="en-US"/>
-        </w:rPr>
-        <w:t>&lt;&lt;</w:t>
-      </w:r>
-      <w:r>
-        <w:rPr>
-          <w:i/>
-          <w:sz w:val="16"/>
-          <w:szCs w:val="16"/>
-          <w:lang w:val="en-US"/>
-        </w:rPr>
-        <w:t>W</w:t>
-      </w:r>
-      <w:r>
-        <w:rPr>
-          <w:i/>
-          <w:sz w:val="16"/>
-          <w:szCs w:val="16"/>
-          <w:lang w:val="en-US"/>
-        </w:rPr>
-        <w:t xml:space="preserve">hat </w:t>
-      </w:r>
-      <w:r>
-        <w:rPr>
-          <w:i/>
-          <w:sz w:val="16"/>
-          <w:szCs w:val="16"/>
-          <w:lang w:val="en-US"/>
-        </w:rPr>
-        <w:t>activities</w:t>
-      </w:r>
-      <w:r>
-        <w:rPr>
-          <w:i/>
-          <w:sz w:val="16"/>
-          <w:szCs w:val="16"/>
-          <w:lang w:val="en-US"/>
-        </w:rPr>
-        <w:t xml:space="preserve"> and which end</w:t>
-      </w:r>
-      <w:r>
-        <w:rPr>
-          <w:i/>
-          <w:sz w:val="16"/>
-          <w:szCs w:val="16"/>
-          <w:lang w:val="en-US"/>
-        </w:rPr>
-        <w:t xml:space="preserve"> </w:t>
-      </w:r>
-      <w:r>
-        <w:rPr>
-          <w:i/>
-          <w:sz w:val="16"/>
-          <w:szCs w:val="16"/>
-          <w:lang w:val="en-US"/>
-        </w:rPr>
-        <w:t>products (to what exten</w:t>
-      </w:r>
-      <w:r>
-        <w:rPr>
-          <w:i/>
-          <w:sz w:val="16"/>
-          <w:szCs w:val="16"/>
-          <w:lang w:val="en-US"/>
-        </w:rPr>
-        <w:t>t</w:t>
-      </w:r>
-      <w:r>
-        <w:rPr>
-          <w:i/>
-          <w:sz w:val="16"/>
-          <w:szCs w:val="16"/>
-          <w:lang w:val="en-US"/>
-        </w:rPr>
-        <w:t xml:space="preserve"> or quality) belong to</w:t>
-      </w:r>
-      <w:r>
-        <w:rPr>
-          <w:i/>
-          <w:sz w:val="16"/>
-          <w:szCs w:val="16"/>
-          <w:lang w:val="en-US"/>
-        </w:rPr>
-        <w:t xml:space="preserve"> t</w:t>
-      </w:r>
-      <w:r>
-        <w:rPr>
-          <w:i/>
-          <w:sz w:val="16"/>
-          <w:szCs w:val="16"/>
-          <w:lang w:val="en-US"/>
-        </w:rPr>
-        <w:t>he project, and wh</w:t>
-      </w:r>
-      <w:r>
-        <w:rPr>
-          <w:i/>
-          <w:sz w:val="16"/>
-          <w:szCs w:val="16"/>
-          <w:lang w:val="en-US"/>
-        </w:rPr>
-        <w:t xml:space="preserve">ich </w:t>
-      </w:r>
-      <w:r>
-        <w:rPr>
-          <w:i/>
-          <w:sz w:val="16"/>
-          <w:szCs w:val="16"/>
-          <w:lang w:val="en-US"/>
-        </w:rPr>
-        <w:t>don’t</w:t>
-      </w:r>
-      <w:r>
-        <w:rPr>
-          <w:i/>
-          <w:sz w:val="16"/>
-          <w:szCs w:val="16"/>
-          <w:lang w:val="en-US"/>
-        </w:rPr>
-        <w:t>.</w:t>
-      </w:r>
-      <w:r>
-        <w:rPr>
-          <w:i/>
-          <w:sz w:val="16"/>
-          <w:szCs w:val="16"/>
-          <w:lang w:val="en-US"/>
-        </w:rPr>
-        <w:t xml:space="preserve">&gt;&gt; </w:t>
-      </w:r>
     </w:p>
     <w:p>
       <w:pPr>
@@ -3096,6 +2986,120 @@
                 <w:sz w:val="20"/>
               </w:rPr>
             </w:pPr>
+            <w:r>
+              <w:rPr>
+                <w:sz w:val="20"/>
+              </w:rPr>
+              <w:t>A login and sign up system for users</w:t>
+            </w:r>
+          </w:p>
+        </w:tc>
+        <w:tc>
+          <w:tcPr>
+            <w:tcW w:w="4820" w:type="dxa"/>
+          </w:tcPr>
+          <w:p>
+            <w:pPr>
+              <w:pStyle w:val="Tabelbody"/>
+              <w:numPr>
+                <w:ilvl w:val="0"/>
+                <w:numId w:val="10"/>
+              </w:numPr>
+              <w:spacing w:after="0"/>
+              <w:rPr>
+                <w:sz w:val="20"/>
+              </w:rPr>
+            </w:pPr>
+            <w:r>
+              <w:rPr>
+                <w:sz w:val="20"/>
+              </w:rPr>
+              <w:t>Online marketplace</w:t>
+            </w:r>
+          </w:p>
+        </w:tc>
+      </w:tr>
+      <w:tr>
+        <w:trPr>
+          <w:cantSplit/>
+          <w:trHeight w:val="340"/>
+        </w:trPr>
+        <w:tc>
+          <w:tcPr>
+            <w:tcW w:w="4536" w:type="dxa"/>
+          </w:tcPr>
+          <w:p>
+            <w:pPr>
+              <w:pStyle w:val="Tabelbody"/>
+              <w:numPr>
+                <w:ilvl w:val="0"/>
+                <w:numId w:val="5"/>
+              </w:numPr>
+              <w:spacing w:after="0"/>
+              <w:rPr>
+                <w:sz w:val="20"/>
+              </w:rPr>
+            </w:pPr>
+            <w:r>
+              <w:rPr>
+                <w:sz w:val="20"/>
+              </w:rPr>
+              <w:t>Media Sharing (posts, statuses)</w:t>
+            </w:r>
+          </w:p>
+        </w:tc>
+        <w:tc>
+          <w:tcPr>
+            <w:tcW w:w="4820" w:type="dxa"/>
+          </w:tcPr>
+          <w:p>
+            <w:pPr>
+              <w:pStyle w:val="Tabelbody"/>
+              <w:numPr>
+                <w:ilvl w:val="0"/>
+                <w:numId w:val="10"/>
+              </w:numPr>
+              <w:spacing w:after="0"/>
+              <w:rPr>
+                <w:sz w:val="20"/>
+              </w:rPr>
+            </w:pPr>
+            <w:r>
+              <w:rPr>
+                <w:sz w:val="20"/>
+              </w:rPr>
+              <w:t>Mobile Application</w:t>
+            </w:r>
+          </w:p>
+        </w:tc>
+      </w:tr>
+      <w:tr>
+        <w:trPr>
+          <w:cantSplit/>
+          <w:trHeight w:val="340"/>
+        </w:trPr>
+        <w:tc>
+          <w:tcPr>
+            <w:tcW w:w="4536" w:type="dxa"/>
+          </w:tcPr>
+          <w:p>
+            <w:pPr>
+              <w:pStyle w:val="Tabelbody"/>
+              <w:numPr>
+                <w:ilvl w:val="0"/>
+                <w:numId w:val="5"/>
+              </w:numPr>
+              <w:spacing w:after="0"/>
+              <w:rPr>
+                <w:sz w:val="20"/>
+              </w:rPr>
+            </w:pPr>
+            <w:r>
+              <w:rPr>
+                <w:sz w:val="20"/>
+              </w:rPr>
+              <w:t>Chat with other users</w:t>
+            </w:r>
           </w:p>
         </w:tc>
         <w:tc>
@@ -3201,222 +3205,11 @@
           </w:p>
         </w:tc>
       </w:tr>
-      <w:tr>
-        <w:trPr>
-          <w:cantSplit/>
-          <w:trHeight w:val="340"/>
-        </w:trPr>
-        <w:tc>
-          <w:tcPr>
-            <w:tcW w:w="4536" w:type="dxa"/>
-          </w:tcPr>
-          <w:p>
-            <w:pPr>
-              <w:pStyle w:val="Tabelbody"/>
-              <w:numPr>
-                <w:ilvl w:val="0"/>
-                <w:numId w:val="5"/>
-              </w:numPr>
-              <w:spacing w:after="0"/>
-              <w:rPr>
-                <w:sz w:val="20"/>
-              </w:rPr>
-            </w:pPr>
-          </w:p>
-        </w:tc>
-        <w:tc>
-          <w:tcPr>
-            <w:tcW w:w="4820" w:type="dxa"/>
-          </w:tcPr>
-          <w:p>
-            <w:pPr>
-              <w:pStyle w:val="Tabelbody"/>
-              <w:numPr>
-                <w:ilvl w:val="0"/>
-                <w:numId w:val="10"/>
-              </w:numPr>
-              <w:spacing w:after="0"/>
-              <w:rPr>
-                <w:sz w:val="20"/>
-              </w:rPr>
-            </w:pPr>
-          </w:p>
-        </w:tc>
-      </w:tr>
-      <w:tr>
-        <w:trPr>
-          <w:cantSplit/>
-          <w:trHeight w:val="340"/>
-        </w:trPr>
-        <w:tc>
-          <w:tcPr>
-            <w:tcW w:w="4536" w:type="dxa"/>
-          </w:tcPr>
-          <w:p>
-            <w:pPr>
-              <w:pStyle w:val="Tabelbody"/>
-              <w:numPr>
-                <w:ilvl w:val="0"/>
-                <w:numId w:val="5"/>
-              </w:numPr>
-              <w:spacing w:after="0"/>
-              <w:rPr>
-                <w:sz w:val="20"/>
-              </w:rPr>
-            </w:pPr>
-          </w:p>
-        </w:tc>
-        <w:tc>
-          <w:tcPr>
-            <w:tcW w:w="4820" w:type="dxa"/>
-          </w:tcPr>
-          <w:p>
-            <w:pPr>
-              <w:pStyle w:val="Tabelbody"/>
-              <w:numPr>
-                <w:ilvl w:val="0"/>
-                <w:numId w:val="10"/>
-              </w:numPr>
-              <w:spacing w:after="0"/>
-              <w:rPr>
-                <w:sz w:val="20"/>
-              </w:rPr>
-            </w:pPr>
-          </w:p>
-        </w:tc>
-      </w:tr>
     </w:tbl>
     <w:p/>
     <w:p>
       <w:pPr>
         <w:rPr>
-          <w:i/>
-          <w:sz w:val="16"/>
-          <w:szCs w:val="16"/>
-          <w:lang w:val="en-US"/>
-        </w:rPr>
-      </w:pPr>
-      <w:r>
-        <w:rPr>
-          <w:i/>
-          <w:sz w:val="16"/>
-          <w:szCs w:val="16"/>
-          <w:lang w:val="en-GB"/>
-        </w:rPr>
-        <w:t xml:space="preserve">&lt;&lt; </w:t>
-      </w:r>
-      <w:r>
-        <w:rPr>
-          <w:i/>
-          <w:sz w:val="16"/>
-          <w:szCs w:val="16"/>
-          <w:lang w:val="en-GB"/>
-        </w:rPr>
-        <w:t xml:space="preserve">Indicate any preconditions. </w:t>
-      </w:r>
-      <w:r>
-        <w:rPr>
-          <w:i/>
-          <w:sz w:val="16"/>
-          <w:szCs w:val="16"/>
-          <w:lang w:val="en-US"/>
-        </w:rPr>
-        <w:t>E.g.</w:t>
-      </w:r>
-      <w:r>
-        <w:rPr>
-          <w:i/>
-          <w:sz w:val="16"/>
-          <w:szCs w:val="16"/>
-          <w:lang w:val="en-US"/>
-        </w:rPr>
-        <w:t>,</w:t>
-      </w:r>
-      <w:r>
-        <w:rPr>
-          <w:i/>
-          <w:sz w:val="16"/>
-          <w:szCs w:val="16"/>
-          <w:lang w:val="en-US"/>
-        </w:rPr>
-        <w:t xml:space="preserve"> think of technology choices that have already been made by the company</w:t>
-      </w:r>
-      <w:r>
-        <w:rPr>
-          <w:i/>
-          <w:sz w:val="16"/>
-          <w:szCs w:val="16"/>
-          <w:lang w:val="en-US"/>
-        </w:rPr>
-        <w:t xml:space="preserve">. </w:t>
-      </w:r>
-      <w:r>
-        <w:rPr>
-          <w:i/>
-          <w:sz w:val="16"/>
-          <w:szCs w:val="16"/>
-          <w:lang w:val="en-US"/>
-        </w:rPr>
-        <w:t>Note</w:t>
-      </w:r>
-      <w:r>
-        <w:rPr>
-          <w:i/>
-          <w:sz w:val="16"/>
-          <w:szCs w:val="16"/>
-          <w:lang w:val="en-US"/>
-        </w:rPr>
-        <w:t xml:space="preserve"> that you are </w:t>
-      </w:r>
-      <w:r>
-        <w:rPr>
-          <w:i/>
-          <w:sz w:val="16"/>
-          <w:szCs w:val="16"/>
-          <w:lang w:val="en-US"/>
-        </w:rPr>
-        <w:t xml:space="preserve">also </w:t>
-      </w:r>
-      <w:r>
-        <w:rPr>
-          <w:i/>
-          <w:sz w:val="16"/>
-          <w:szCs w:val="16"/>
-          <w:lang w:val="en-US"/>
-        </w:rPr>
-        <w:t xml:space="preserve">expected to </w:t>
-      </w:r>
-      <w:r>
-        <w:rPr>
-          <w:i/>
-          <w:sz w:val="16"/>
-          <w:szCs w:val="16"/>
-          <w:lang w:val="en-US"/>
-        </w:rPr>
-        <w:t>retain</w:t>
-      </w:r>
-      <w:r>
-        <w:rPr>
-          <w:i/>
-          <w:sz w:val="16"/>
-          <w:szCs w:val="16"/>
-          <w:lang w:val="en-US"/>
-        </w:rPr>
-        <w:t xml:space="preserve"> a critical, but constructive, mindset for choices already made</w:t>
-      </w:r>
-      <w:r>
-        <w:rPr>
-          <w:i/>
-          <w:sz w:val="16"/>
-          <w:szCs w:val="16"/>
-          <w:lang w:val="en-US"/>
-        </w:rPr>
-        <w:t xml:space="preserve"> &gt;&gt;</w:t>
-      </w:r>
-    </w:p>
-    <w:p>
-      <w:pPr>
-        <w:rPr>
           <w:lang w:val="en-US"/>
         </w:rPr>
       </w:pPr>
@@ -3426,10 +3219,10 @@
         <w:pStyle w:val="Heading2"/>
       </w:pPr>
       <w:bookmarkStart w:id="11" w:name="_Toc507670776"/>
-      <w:bookmarkStart w:id="12" w:name="_Toc145797851"/>
-      <w:bookmarkStart w:id="13" w:name="_Toc327581048"/>
-      <w:bookmarkStart w:id="14" w:name="_Toc327581598"/>
-      <w:bookmarkStart w:id="15" w:name="_Toc327583378"/>
+      <w:bookmarkStart w:id="12" w:name="_Toc327581048"/>
+      <w:bookmarkStart w:id="13" w:name="_Toc327581598"/>
+      <w:bookmarkStart w:id="14" w:name="_Toc327583378"/>
+      <w:bookmarkStart w:id="15" w:name="_Toc146310582"/>
       <w:r>
         <w:t>Strateg</w:t>
       </w:r>
@@ -3437,7 +3230,7 @@
       <w:r>
         <w:t>y</w:t>
       </w:r>
-      <w:bookmarkEnd w:id="12"/>
+      <w:bookmarkEnd w:id="15"/>
     </w:p>
     <w:p>
       <w:pPr>
@@ -3455,7 +3248,7 @@
           <w:szCs w:val="28"/>
           <w:lang w:val="en-GB"/>
         </w:rPr>
-        <w:t xml:space="preserve">The chosen approach for this project is Scrum as it will facilitate the organization and execution of implementation and testing. Each sprint will consist of 3 weeks and an adequate backlog will be prepared for each </w:t>
+        <w:t>The chosen approach for this project is Scrum as it will facilitate the organization and execution of implementation and testing. Each sprint will consist of 3 weeks and an adequate backlog will be prepared for each sprin</w:t>
       </w:r>
       <w:r>
         <w:rPr>
@@ -3464,10 +3257,8 @@
           <w:szCs w:val="28"/>
           <w:lang w:val="en-GB"/>
         </w:rPr>
-        <w:lastRenderedPageBreak/>
-        <w:t xml:space="preserve">spring, relevant to the needed tasks to be completed. A prioritization of goals will be </w:t>
-      </w:r>
-      <w:proofErr w:type="gramStart"/>
+        <w:t>t</w:t>
+      </w:r>
       <w:r>
         <w:rPr>
           <w:i/>
@@ -3475,9 +3266,9 @@
           <w:szCs w:val="28"/>
           <w:lang w:val="en-GB"/>
         </w:rPr>
-        <w:t>needed</w:t>
-      </w:r>
-      <w:proofErr w:type="gramEnd"/>
+        <w:t xml:space="preserve">, relevant to the needed tasks to be completed. A prioritization of goals will be </w:t>
+      </w:r>
+      <w:proofErr w:type="gramStart"/>
       <w:r>
         <w:rPr>
           <w:i/>
@@ -3485,582 +3276,57 @@
           <w:szCs w:val="28"/>
           <w:lang w:val="en-GB"/>
         </w:rPr>
-        <w:t xml:space="preserve"> and proper time distribution will be crucial to execute the project properly. A stakeholder’s opinions and feedback will be highly appreciated and most importantly will be of vital importance.</w:t>
-      </w:r>
-    </w:p>
-    <w:p>
-      <w:pPr>
-        <w:rPr>
+        <w:t>needed</w:t>
+      </w:r>
+      <w:proofErr w:type="gramEnd"/>
+      <w:r>
+        <w:rPr>
+          <w:i/>
+          <w:sz w:val="28"/>
+          <w:szCs w:val="28"/>
           <w:lang w:val="en-GB"/>
         </w:rPr>
-      </w:pPr>
-    </w:p>
-    <w:p>
-      <w:pPr>
-        <w:pStyle w:val="Heading2"/>
-      </w:pPr>
-      <w:bookmarkStart w:id="16" w:name="_Toc145797852"/>
-      <w:r>
-        <w:t xml:space="preserve">Research </w:t>
-      </w:r>
-      <w:r>
-        <w:t>q</w:t>
-      </w:r>
-      <w:r>
-        <w:t>uestions</w:t>
-      </w:r>
-      <w:r>
-        <w:t xml:space="preserve"> and methodology</w:t>
-      </w:r>
-      <w:bookmarkEnd w:id="16"/>
-    </w:p>
-    <w:p>
-      <w:pPr>
-        <w:rPr>
-          <w:i/>
-          <w:sz w:val="16"/>
-          <w:szCs w:val="16"/>
-        </w:rPr>
-      </w:pPr>
-      <w:r>
-        <w:rPr>
-          <w:i/>
-          <w:sz w:val="16"/>
-          <w:szCs w:val="16"/>
-        </w:rPr>
-        <w:t>&lt;&lt;</w:t>
-      </w:r>
-    </w:p>
-    <w:p>
-      <w:pPr>
-        <w:rPr>
-          <w:i/>
-          <w:sz w:val="16"/>
-          <w:szCs w:val="16"/>
-          <w:lang w:val="en-US"/>
-        </w:rPr>
-      </w:pPr>
-      <w:r>
-        <w:rPr>
-          <w:i/>
-          <w:sz w:val="16"/>
-          <w:szCs w:val="16"/>
-          <w:lang w:val="en-US"/>
-        </w:rPr>
-        <w:t>Describe the research</w:t>
-      </w:r>
-      <w:r>
-        <w:rPr>
-          <w:i/>
-          <w:sz w:val="16"/>
-          <w:szCs w:val="16"/>
-          <w:lang w:val="en-US"/>
-        </w:rPr>
-        <w:t xml:space="preserve"> </w:t>
-      </w:r>
-      <w:r>
-        <w:rPr>
-          <w:i/>
-          <w:sz w:val="16"/>
-          <w:szCs w:val="16"/>
-          <w:lang w:val="en-US"/>
-        </w:rPr>
-        <w:t xml:space="preserve">questions that are most relevant </w:t>
-      </w:r>
-      <w:r>
-        <w:rPr>
-          <w:i/>
-          <w:sz w:val="16"/>
-          <w:szCs w:val="16"/>
-          <w:lang w:val="en-US"/>
-        </w:rPr>
-        <w:t>to</w:t>
-      </w:r>
-      <w:r>
-        <w:rPr>
-          <w:i/>
-          <w:sz w:val="16"/>
-          <w:szCs w:val="16"/>
-          <w:lang w:val="en-US"/>
-        </w:rPr>
-        <w:t xml:space="preserve"> your project. </w:t>
-      </w:r>
-      <w:r>
-        <w:rPr>
-          <w:i/>
-          <w:sz w:val="16"/>
-          <w:szCs w:val="16"/>
-          <w:lang w:val="en-US"/>
-        </w:rPr>
-        <w:t>F</w:t>
-      </w:r>
-      <w:r>
-        <w:rPr>
-          <w:i/>
-          <w:sz w:val="16"/>
-          <w:szCs w:val="16"/>
-          <w:lang w:val="en-US"/>
-        </w:rPr>
-        <w:t>or each research question</w:t>
-      </w:r>
-      <w:r>
-        <w:rPr>
-          <w:i/>
-          <w:sz w:val="16"/>
-          <w:szCs w:val="16"/>
-          <w:lang w:val="en-US"/>
-        </w:rPr>
-        <w:t>, describe</w:t>
-      </w:r>
-      <w:r>
-        <w:rPr>
-          <w:i/>
-          <w:sz w:val="16"/>
-          <w:szCs w:val="16"/>
-          <w:lang w:val="en-US"/>
-        </w:rPr>
-        <w:t xml:space="preserve"> the approach </w:t>
-      </w:r>
-      <w:r>
-        <w:rPr>
-          <w:i/>
-          <w:sz w:val="16"/>
-          <w:szCs w:val="16"/>
-          <w:lang w:val="en-US"/>
-        </w:rPr>
-        <w:t>and/</w:t>
-      </w:r>
-      <w:r>
-        <w:rPr>
-          <w:i/>
-          <w:sz w:val="16"/>
-          <w:szCs w:val="16"/>
-          <w:lang w:val="en-US"/>
-        </w:rPr>
-        <w:t>or methodology. Use the Dot Framework to specify strategies and methods</w:t>
-      </w:r>
-      <w:r>
-        <w:rPr>
-          <w:i/>
-          <w:sz w:val="16"/>
-          <w:szCs w:val="16"/>
-          <w:lang w:val="en-US"/>
-        </w:rPr>
-        <w:t xml:space="preserve"> -</w:t>
-      </w:r>
-      <w:r>
-        <w:rPr>
-          <w:i/>
-          <w:sz w:val="16"/>
-          <w:szCs w:val="16"/>
-          <w:lang w:val="en-US"/>
-        </w:rPr>
-        <w:t xml:space="preserve"> see </w:t>
-      </w:r>
-      <w:hyperlink r:id="rId11" w:history="1">
-        <w:r>
-          <w:rPr>
-            <w:rStyle w:val="Hyperlink"/>
-            <w:i/>
-            <w:sz w:val="16"/>
-            <w:szCs w:val="16"/>
-            <w:lang w:val="en-US"/>
-          </w:rPr>
-          <w:t>http://www.ictresearchmethods.nl</w:t>
-        </w:r>
-      </w:hyperlink>
-      <w:r>
-        <w:rPr>
-          <w:i/>
-          <w:sz w:val="16"/>
-          <w:szCs w:val="16"/>
-          <w:lang w:val="en-US"/>
-        </w:rPr>
-        <w:t xml:space="preserve"> for details</w:t>
-      </w:r>
-      <w:r>
-        <w:rPr>
-          <w:i/>
-          <w:sz w:val="16"/>
-          <w:szCs w:val="16"/>
-          <w:lang w:val="en-US"/>
-        </w:rPr>
-        <w:t>.</w:t>
-      </w:r>
-    </w:p>
-    <w:p>
-      <w:pPr>
-        <w:rPr>
-          <w:i/>
-          <w:sz w:val="16"/>
-          <w:szCs w:val="16"/>
-          <w:lang w:val="en-US"/>
-        </w:rPr>
-      </w:pPr>
-    </w:p>
-    <w:p>
-      <w:pPr>
-        <w:rPr>
-          <w:i/>
-          <w:sz w:val="16"/>
-          <w:szCs w:val="16"/>
-          <w:lang w:val="en-US"/>
-        </w:rPr>
-      </w:pPr>
-      <w:r>
-        <w:rPr>
-          <w:i/>
-          <w:sz w:val="16"/>
-          <w:szCs w:val="16"/>
-          <w:lang w:val="en-US"/>
-        </w:rPr>
-        <w:t>Note</w:t>
-      </w:r>
-      <w:r>
-        <w:rPr>
-          <w:i/>
-          <w:sz w:val="16"/>
-          <w:szCs w:val="16"/>
-          <w:lang w:val="en-US"/>
-        </w:rPr>
-        <w:t xml:space="preserve"> that research is not only part of the </w:t>
-      </w:r>
-      <w:r>
-        <w:rPr>
-          <w:i/>
-          <w:sz w:val="16"/>
-          <w:szCs w:val="16"/>
-          <w:lang w:val="en-US"/>
-        </w:rPr>
-        <w:t>initial</w:t>
-      </w:r>
-      <w:r>
-        <w:rPr>
-          <w:i/>
-          <w:sz w:val="16"/>
-          <w:szCs w:val="16"/>
-          <w:lang w:val="en-US"/>
-        </w:rPr>
-        <w:t xml:space="preserve"> phases (like analysis) of the </w:t>
-      </w:r>
-      <w:proofErr w:type="gramStart"/>
-      <w:r>
-        <w:rPr>
-          <w:i/>
-          <w:sz w:val="16"/>
-          <w:szCs w:val="16"/>
-          <w:lang w:val="en-US"/>
-        </w:rPr>
-        <w:t>project</w:t>
-      </w:r>
-      <w:r>
-        <w:rPr>
-          <w:i/>
-          <w:sz w:val="16"/>
-          <w:szCs w:val="16"/>
-          <w:lang w:val="en-US"/>
-        </w:rPr>
-        <w:t>,</w:t>
-      </w:r>
-      <w:r>
-        <w:rPr>
-          <w:i/>
-          <w:sz w:val="16"/>
-          <w:szCs w:val="16"/>
-          <w:lang w:val="en-US"/>
-        </w:rPr>
-        <w:t xml:space="preserve"> but</w:t>
-      </w:r>
-      <w:proofErr w:type="gramEnd"/>
-      <w:r>
-        <w:rPr>
-          <w:i/>
-          <w:sz w:val="16"/>
-          <w:szCs w:val="16"/>
-          <w:lang w:val="en-US"/>
-        </w:rPr>
-        <w:t xml:space="preserve"> runs throughout the whole project. E.g.</w:t>
-      </w:r>
-      <w:r>
-        <w:rPr>
-          <w:i/>
-          <w:sz w:val="16"/>
-          <w:szCs w:val="16"/>
-          <w:lang w:val="en-US"/>
-        </w:rPr>
-        <w:t>,</w:t>
-      </w:r>
-      <w:r>
-        <w:rPr>
-          <w:i/>
-          <w:sz w:val="16"/>
-          <w:szCs w:val="16"/>
-          <w:lang w:val="en-US"/>
-        </w:rPr>
-        <w:t xml:space="preserve"> in the realization phases, you will probably do research in </w:t>
-      </w:r>
-      <w:r>
-        <w:rPr>
-          <w:i/>
-          <w:sz w:val="16"/>
-          <w:szCs w:val="16"/>
-          <w:lang w:val="en-US"/>
-        </w:rPr>
-        <w:t xml:space="preserve">the </w:t>
-      </w:r>
-      <w:r>
-        <w:rPr>
-          <w:i/>
-          <w:sz w:val="16"/>
-          <w:szCs w:val="16"/>
-          <w:lang w:val="en-US"/>
-        </w:rPr>
-        <w:t>Workshop and Lab context.</w:t>
-      </w:r>
-    </w:p>
-    <w:p>
-      <w:pPr>
-        <w:rPr>
-          <w:i/>
-          <w:sz w:val="16"/>
-          <w:szCs w:val="16"/>
-          <w:lang w:val="en-US"/>
-        </w:rPr>
-      </w:pPr>
-    </w:p>
-    <w:p>
-      <w:pPr>
-        <w:rPr>
-          <w:i/>
-          <w:sz w:val="16"/>
-          <w:szCs w:val="16"/>
-          <w:lang w:val="en-US"/>
-        </w:rPr>
-      </w:pPr>
-      <w:r>
-        <w:rPr>
-          <w:i/>
-          <w:sz w:val="16"/>
-          <w:szCs w:val="16"/>
-          <w:lang w:val="en-US"/>
-        </w:rPr>
-        <w:t>Realize</w:t>
-      </w:r>
-      <w:r>
-        <w:rPr>
-          <w:i/>
-          <w:sz w:val="16"/>
-          <w:szCs w:val="16"/>
-          <w:lang w:val="en-US"/>
-        </w:rPr>
-        <w:t xml:space="preserve"> that during the project your research questions </w:t>
-      </w:r>
-      <w:r>
-        <w:rPr>
-          <w:i/>
-          <w:sz w:val="16"/>
-          <w:szCs w:val="16"/>
-          <w:lang w:val="en-US"/>
-        </w:rPr>
-        <w:t>may</w:t>
-      </w:r>
-      <w:r>
-        <w:rPr>
-          <w:i/>
-          <w:sz w:val="16"/>
-          <w:szCs w:val="16"/>
-          <w:lang w:val="en-US"/>
-        </w:rPr>
-        <w:t xml:space="preserve"> change</w:t>
-      </w:r>
-      <w:r>
-        <w:rPr>
-          <w:i/>
-          <w:sz w:val="16"/>
-          <w:szCs w:val="16"/>
-          <w:lang w:val="en-US"/>
-        </w:rPr>
-        <w:t>,</w:t>
-      </w:r>
-      <w:r>
-        <w:rPr>
-          <w:i/>
-          <w:sz w:val="16"/>
-          <w:szCs w:val="16"/>
-          <w:lang w:val="en-US"/>
-        </w:rPr>
-        <w:t xml:space="preserve"> and </w:t>
-      </w:r>
-      <w:r>
-        <w:rPr>
-          <w:i/>
-          <w:sz w:val="16"/>
-          <w:szCs w:val="16"/>
-          <w:lang w:val="en-US"/>
-        </w:rPr>
-        <w:t xml:space="preserve">that </w:t>
-      </w:r>
-      <w:r>
-        <w:rPr>
-          <w:i/>
-          <w:sz w:val="16"/>
-          <w:szCs w:val="16"/>
-          <w:lang w:val="en-US"/>
-        </w:rPr>
-        <w:t xml:space="preserve">new ones </w:t>
-      </w:r>
-      <w:r>
-        <w:rPr>
-          <w:i/>
-          <w:sz w:val="16"/>
-          <w:szCs w:val="16"/>
-          <w:lang w:val="en-US"/>
-        </w:rPr>
-        <w:t xml:space="preserve">will </w:t>
-      </w:r>
-      <w:r>
-        <w:rPr>
-          <w:i/>
-          <w:sz w:val="16"/>
-          <w:szCs w:val="16"/>
-          <w:lang w:val="en-US"/>
-        </w:rPr>
-        <w:t>come up</w:t>
-      </w:r>
-      <w:r>
-        <w:rPr>
-          <w:i/>
-          <w:sz w:val="16"/>
-          <w:szCs w:val="16"/>
-          <w:lang w:val="en-US"/>
-        </w:rPr>
-        <w:t>. That normal</w:t>
-      </w:r>
-      <w:r>
-        <w:rPr>
-          <w:i/>
-          <w:sz w:val="16"/>
-          <w:szCs w:val="16"/>
-          <w:lang w:val="en-US"/>
-        </w:rPr>
-        <w:t xml:space="preserve"> for any</w:t>
-      </w:r>
-      <w:r>
-        <w:rPr>
-          <w:i/>
-          <w:sz w:val="16"/>
-          <w:szCs w:val="16"/>
-          <w:lang w:val="en-US"/>
-        </w:rPr>
-        <w:t xml:space="preserve"> </w:t>
-      </w:r>
-      <w:proofErr w:type="gramStart"/>
-      <w:r>
-        <w:rPr>
-          <w:i/>
-          <w:sz w:val="16"/>
-          <w:szCs w:val="16"/>
-          <w:lang w:val="en-US"/>
-        </w:rPr>
-        <w:t>project</w:t>
-      </w:r>
-      <w:r>
-        <w:rPr>
-          <w:i/>
-          <w:sz w:val="16"/>
-          <w:szCs w:val="16"/>
-          <w:lang w:val="en-US"/>
-        </w:rPr>
-        <w:t>, and</w:t>
-      </w:r>
-      <w:proofErr w:type="gramEnd"/>
-      <w:r>
-        <w:rPr>
-          <w:i/>
-          <w:sz w:val="16"/>
-          <w:szCs w:val="16"/>
-          <w:lang w:val="en-US"/>
-        </w:rPr>
-        <w:t xml:space="preserve"> is </w:t>
-      </w:r>
-      <w:r>
-        <w:rPr>
-          <w:i/>
-          <w:sz w:val="16"/>
-          <w:szCs w:val="16"/>
-          <w:lang w:val="en-US"/>
-        </w:rPr>
-        <w:t xml:space="preserve">not </w:t>
-      </w:r>
-      <w:r>
-        <w:rPr>
-          <w:i/>
-          <w:sz w:val="16"/>
-          <w:szCs w:val="16"/>
-          <w:lang w:val="en-US"/>
-        </w:rPr>
-        <w:t>a</w:t>
-      </w:r>
-      <w:r>
-        <w:rPr>
-          <w:i/>
-          <w:sz w:val="16"/>
-          <w:szCs w:val="16"/>
-          <w:lang w:val="en-US"/>
-        </w:rPr>
-        <w:t xml:space="preserve"> problem as long as you involve the right stakeholders</w:t>
-      </w:r>
-      <w:r>
-        <w:rPr>
-          <w:i/>
-          <w:sz w:val="16"/>
-          <w:szCs w:val="16"/>
-          <w:lang w:val="en-US"/>
-        </w:rPr>
-        <w:t>,</w:t>
-      </w:r>
-      <w:r>
-        <w:rPr>
-          <w:i/>
-          <w:sz w:val="16"/>
-          <w:szCs w:val="16"/>
-          <w:lang w:val="en-US"/>
-        </w:rPr>
-        <w:t xml:space="preserve"> and keep your d</w:t>
-      </w:r>
-      <w:r>
-        <w:rPr>
-          <w:i/>
-          <w:sz w:val="16"/>
-          <w:szCs w:val="16"/>
-          <w:lang w:val="en-US"/>
-        </w:rPr>
-        <w:t>eliverables updated.</w:t>
-      </w:r>
-    </w:p>
-    <w:p>
-      <w:pPr>
-        <w:rPr>
-          <w:i/>
-          <w:sz w:val="16"/>
-          <w:szCs w:val="16"/>
-        </w:rPr>
-      </w:pPr>
-      <w:r>
-        <w:rPr>
-          <w:i/>
-          <w:sz w:val="16"/>
-          <w:szCs w:val="16"/>
-        </w:rPr>
-        <w:t>&gt;&gt;</w:t>
-      </w:r>
-      <w:bookmarkEnd w:id="13"/>
-      <w:bookmarkEnd w:id="14"/>
-      <w:bookmarkEnd w:id="15"/>
-      <w:r>
-        <w:tab/>
-      </w:r>
-    </w:p>
+        <w:t xml:space="preserve"> and proper time distribution will be crucial to execute </w:t>
+      </w:r>
+      <w:r>
+        <w:rPr>
+          <w:i/>
+          <w:sz w:val="28"/>
+          <w:szCs w:val="28"/>
+          <w:lang w:val="en-GB"/>
+        </w:rPr>
+        <w:lastRenderedPageBreak/>
+        <w:t xml:space="preserve">the project properly. A stakeholder’s opinions and feedback will be highly appreciated and most </w:t>
+      </w:r>
+      <w:r>
+        <w:rPr>
+          <w:i/>
+          <w:sz w:val="28"/>
+          <w:szCs w:val="28"/>
+          <w:lang w:val="en-GB"/>
+        </w:rPr>
+        <w:t xml:space="preserve">notably </w:t>
+      </w:r>
+      <w:r>
+        <w:rPr>
+          <w:i/>
+          <w:sz w:val="28"/>
+          <w:szCs w:val="28"/>
+          <w:lang w:val="en-GB"/>
+        </w:rPr>
+        <w:t>will be of vital importance.</w:t>
+      </w:r>
+    </w:p>
+    <w:p>
+      <w:pPr>
+        <w:rPr>
+          <w:lang w:val="en-GB"/>
+        </w:rPr>
+      </w:pPr>
+    </w:p>
+    <w:bookmarkEnd w:id="12"/>
+    <w:bookmarkEnd w:id="13"/>
+    <w:bookmarkEnd w:id="14"/>
     <w:p>
       <w:pPr>
         <w:tabs>
@@ -4087,12 +3353,12 @@
       <w:pPr>
         <w:pStyle w:val="Heading1"/>
       </w:pPr>
-      <w:bookmarkStart w:id="17" w:name="_Toc327581050"/>
-      <w:bookmarkStart w:id="18" w:name="_Toc327581600"/>
-      <w:bookmarkStart w:id="19" w:name="_Toc327583380"/>
-      <w:bookmarkStart w:id="20" w:name="_Toc339966119"/>
-      <w:bookmarkStart w:id="21" w:name="_Toc507670779"/>
-      <w:bookmarkStart w:id="22" w:name="_Toc145797853"/>
+      <w:bookmarkStart w:id="16" w:name="_Toc327581050"/>
+      <w:bookmarkStart w:id="17" w:name="_Toc327581600"/>
+      <w:bookmarkStart w:id="18" w:name="_Toc327583380"/>
+      <w:bookmarkStart w:id="19" w:name="_Toc339966119"/>
+      <w:bookmarkStart w:id="20" w:name="_Toc507670779"/>
+      <w:bookmarkStart w:id="21" w:name="_Toc146310583"/>
       <w:r>
         <w:lastRenderedPageBreak/>
         <w:t>Project</w:t>
@@ -4106,46 +3372,46 @@
       <w:r>
         <w:t>rganisati</w:t>
       </w:r>
+      <w:bookmarkEnd w:id="16"/>
       <w:bookmarkEnd w:id="17"/>
       <w:bookmarkEnd w:id="18"/>
       <w:bookmarkEnd w:id="19"/>
       <w:bookmarkEnd w:id="20"/>
+      <w:r>
+        <w:t>on</w:t>
+      </w:r>
       <w:bookmarkEnd w:id="21"/>
-      <w:r>
-        <w:t>on</w:t>
+    </w:p>
+    <w:p>
+      <w:pPr>
+        <w:pStyle w:val="Heading2"/>
+      </w:pPr>
+      <w:bookmarkStart w:id="22" w:name="_Toc327581051"/>
+      <w:bookmarkStart w:id="23" w:name="_Toc327581601"/>
+      <w:bookmarkStart w:id="24" w:name="_Toc327583381"/>
+      <w:bookmarkStart w:id="25" w:name="_Toc339966120"/>
+      <w:bookmarkStart w:id="26" w:name="_Toc480254627"/>
+      <w:bookmarkStart w:id="27" w:name="_Toc507670780"/>
+      <w:bookmarkStart w:id="28" w:name="_Toc146310584"/>
+      <w:r>
+        <w:t xml:space="preserve">Stakeholders and </w:t>
+      </w:r>
+      <w:r>
+        <w:t>t</w:t>
+      </w:r>
+      <w:r>
+        <w:t>eam</w:t>
       </w:r>
       <w:bookmarkEnd w:id="22"/>
-    </w:p>
-    <w:p>
-      <w:pPr>
-        <w:pStyle w:val="Heading2"/>
-      </w:pPr>
-      <w:bookmarkStart w:id="23" w:name="_Toc327581051"/>
-      <w:bookmarkStart w:id="24" w:name="_Toc327581601"/>
-      <w:bookmarkStart w:id="25" w:name="_Toc327583381"/>
-      <w:bookmarkStart w:id="26" w:name="_Toc339966120"/>
-      <w:bookmarkStart w:id="27" w:name="_Toc480254627"/>
-      <w:bookmarkStart w:id="28" w:name="_Toc507670780"/>
-      <w:bookmarkStart w:id="29" w:name="_Toc145797854"/>
-      <w:r>
-        <w:t xml:space="preserve">Stakeholders and </w:t>
-      </w:r>
-      <w:r>
-        <w:t>t</w:t>
-      </w:r>
-      <w:r>
-        <w:t>eam</w:t>
-      </w:r>
       <w:bookmarkEnd w:id="23"/>
       <w:bookmarkEnd w:id="24"/>
       <w:bookmarkEnd w:id="25"/>
       <w:bookmarkEnd w:id="26"/>
       <w:bookmarkEnd w:id="27"/>
+      <w:r>
+        <w:t xml:space="preserve"> members</w:t>
+      </w:r>
       <w:bookmarkEnd w:id="28"/>
-      <w:r>
-        <w:t xml:space="preserve"> members</w:t>
-      </w:r>
-      <w:bookmarkEnd w:id="29"/>
     </w:p>
     <w:tbl>
       <w:tblPr>
@@ -4289,7 +3555,7 @@
                 <w:lang w:val="en-US"/>
               </w:rPr>
             </w:pPr>
-            <w:hyperlink r:id="rId12" w:history="1">
+            <w:hyperlink r:id="rId11" w:history="1">
               <w:r>
                 <w:rPr>
                   <w:rStyle w:val="Hyperlink"/>
@@ -4449,7 +3715,7 @@
                 <w:lang w:val="en-US"/>
               </w:rPr>
             </w:pPr>
-            <w:hyperlink r:id="rId13" w:history="1">
+            <w:hyperlink r:id="rId12" w:history="1">
               <w:r>
                 <w:rPr>
                   <w:rStyle w:val="Hyperlink"/>
@@ -4573,7 +3839,7 @@
                 <w:lang w:val="en-US"/>
               </w:rPr>
             </w:pPr>
-            <w:hyperlink r:id="rId14" w:history="1">
+            <w:hyperlink r:id="rId13" w:history="1">
               <w:r>
                 <w:rPr>
                   <w:rStyle w:val="Hyperlink"/>
@@ -4685,8 +3951,7 @@
           <w:numId w:val="0"/>
         </w:numPr>
       </w:pPr>
-      <w:bookmarkStart w:id="30" w:name="_Toc507670781"/>
-      <w:bookmarkStart w:id="31" w:name="_Toc145797855"/>
+      <w:bookmarkStart w:id="29" w:name="_Toc507670781"/>
     </w:p>
     <w:p>
       <w:pPr>
@@ -4696,6 +3961,7 @@
           <w:numId w:val="0"/>
         </w:numPr>
       </w:pPr>
+      <w:bookmarkStart w:id="30" w:name="_Toc146310585"/>
       <w:r>
         <w:t>2. 2</w:t>
       </w:r>
@@ -4705,11 +3971,11 @@
       <w:r>
         <w:t>Communicati</w:t>
       </w:r>
+      <w:bookmarkEnd w:id="29"/>
+      <w:r>
+        <w:t>on</w:t>
+      </w:r>
       <w:bookmarkEnd w:id="30"/>
-      <w:r>
-        <w:t>on</w:t>
-      </w:r>
-      <w:bookmarkEnd w:id="31"/>
     </w:p>
     <w:p>
       <w:pPr>
@@ -4930,12 +4196,12 @@
       <w:pPr>
         <w:pStyle w:val="Heading1"/>
       </w:pPr>
-      <w:bookmarkStart w:id="32" w:name="_Toc327581053"/>
-      <w:bookmarkStart w:id="33" w:name="_Toc327581603"/>
-      <w:bookmarkStart w:id="34" w:name="_Toc327583383"/>
-      <w:bookmarkStart w:id="35" w:name="_Toc339966122"/>
-      <w:bookmarkStart w:id="36" w:name="_Toc507670782"/>
-      <w:bookmarkStart w:id="37" w:name="_Toc145797856"/>
+      <w:bookmarkStart w:id="31" w:name="_Toc327581053"/>
+      <w:bookmarkStart w:id="32" w:name="_Toc327581603"/>
+      <w:bookmarkStart w:id="33" w:name="_Toc327583383"/>
+      <w:bookmarkStart w:id="34" w:name="_Toc339966122"/>
+      <w:bookmarkStart w:id="35" w:name="_Toc507670782"/>
+      <w:bookmarkStart w:id="36" w:name="_Toc146310586"/>
       <w:r>
         <w:lastRenderedPageBreak/>
         <w:t>Activities and</w:t>
@@ -4943,26 +4209,26 @@
       <w:r>
         <w:t xml:space="preserve"> ti</w:t>
       </w:r>
+      <w:bookmarkEnd w:id="31"/>
       <w:bookmarkEnd w:id="32"/>
       <w:bookmarkEnd w:id="33"/>
       <w:bookmarkEnd w:id="34"/>
       <w:bookmarkEnd w:id="35"/>
+      <w:r>
+        <w:t>me plan</w:t>
+      </w:r>
       <w:bookmarkEnd w:id="36"/>
-      <w:r>
-        <w:t>me plan</w:t>
+    </w:p>
+    <w:p/>
+    <w:p>
+      <w:pPr>
+        <w:pStyle w:val="Heading2"/>
+      </w:pPr>
+      <w:bookmarkStart w:id="37" w:name="_Toc146310587"/>
+      <w:r>
+        <w:t>Phases of the project</w:t>
       </w:r>
       <w:bookmarkEnd w:id="37"/>
-    </w:p>
-    <w:p/>
-    <w:p>
-      <w:pPr>
-        <w:pStyle w:val="Heading2"/>
-      </w:pPr>
-      <w:bookmarkStart w:id="38" w:name="_Toc145797857"/>
-      <w:r>
-        <w:t>Phases of the project</w:t>
-      </w:r>
-      <w:bookmarkEnd w:id="38"/>
     </w:p>
     <w:p>
       <w:pPr>
@@ -5297,7 +4563,7 @@
       <w:pPr>
         <w:pStyle w:val="Heading2"/>
       </w:pPr>
-      <w:bookmarkStart w:id="39" w:name="_Toc145797858"/>
+      <w:bookmarkStart w:id="38" w:name="_Toc146310588"/>
       <w:r>
         <w:t>Time plan</w:t>
       </w:r>
@@ -5307,7 +4573,7 @@
       <w:r>
         <w:t>milestones</w:t>
       </w:r>
-      <w:bookmarkEnd w:id="39"/>
+      <w:bookmarkEnd w:id="38"/>
     </w:p>
     <w:p/>
     <w:p/>
@@ -5862,27 +5128,27 @@
       </w:tr>
     </w:tbl>
     <w:p>
-      <w:bookmarkStart w:id="40" w:name="_Toc327581056"/>
-      <w:bookmarkStart w:id="41" w:name="_Toc327581606"/>
-      <w:bookmarkStart w:id="42" w:name="_Toc327583386"/>
+      <w:bookmarkStart w:id="39" w:name="_Toc327581056"/>
+      <w:bookmarkStart w:id="40" w:name="_Toc327581606"/>
+      <w:bookmarkStart w:id="41" w:name="_Toc327583386"/>
     </w:p>
     <w:p>
       <w:pPr>
         <w:pStyle w:val="Heading1"/>
       </w:pPr>
-      <w:bookmarkStart w:id="43" w:name="_Toc327581061"/>
-      <w:bookmarkStart w:id="44" w:name="_Toc327581611"/>
-      <w:bookmarkStart w:id="45" w:name="_Toc327583391"/>
-      <w:bookmarkStart w:id="46" w:name="_Toc339966130"/>
-      <w:bookmarkStart w:id="47" w:name="_Toc507670785"/>
-      <w:bookmarkStart w:id="48" w:name="_Toc145797859"/>
+      <w:bookmarkStart w:id="42" w:name="_Toc327581061"/>
+      <w:bookmarkStart w:id="43" w:name="_Toc327581611"/>
+      <w:bookmarkStart w:id="44" w:name="_Toc327583391"/>
+      <w:bookmarkStart w:id="45" w:name="_Toc339966130"/>
+      <w:bookmarkStart w:id="46" w:name="_Toc507670785"/>
+      <w:bookmarkStart w:id="47" w:name="_Toc146310589"/>
+      <w:bookmarkEnd w:id="39"/>
       <w:bookmarkEnd w:id="40"/>
       <w:bookmarkEnd w:id="41"/>
       <w:bookmarkEnd w:id="42"/>
       <w:bookmarkEnd w:id="43"/>
       <w:bookmarkEnd w:id="44"/>
       <w:bookmarkEnd w:id="45"/>
-      <w:bookmarkEnd w:id="46"/>
       <w:r>
         <w:lastRenderedPageBreak/>
         <w:t>Test</w:t>
@@ -5908,8 +5174,8 @@
       <w:r>
         <w:t>management</w:t>
       </w:r>
+      <w:bookmarkEnd w:id="46"/>
       <w:bookmarkEnd w:id="47"/>
-      <w:bookmarkEnd w:id="48"/>
     </w:p>
     <w:p>
       <w:pPr>
@@ -5920,10 +5186,10 @@
         </w:numPr>
         <w:ind w:left="709"/>
       </w:pPr>
-      <w:bookmarkStart w:id="49" w:name="_Toc327581062"/>
-      <w:bookmarkStart w:id="50" w:name="_Toc327581612"/>
-      <w:bookmarkStart w:id="51" w:name="_Toc327583392"/>
-      <w:bookmarkStart w:id="52" w:name="_Toc339966131"/>
+      <w:bookmarkStart w:id="48" w:name="_Toc327581062"/>
+      <w:bookmarkStart w:id="49" w:name="_Toc327581612"/>
+      <w:bookmarkStart w:id="50" w:name="_Toc327583392"/>
+      <w:bookmarkStart w:id="51" w:name="_Toc339966131"/>
     </w:p>
     <w:p>
       <w:pPr>
@@ -5943,8 +5209,8 @@
       <w:pPr>
         <w:pStyle w:val="Heading2"/>
       </w:pPr>
-      <w:bookmarkStart w:id="53" w:name="_Toc507670786"/>
-      <w:bookmarkStart w:id="54" w:name="_Toc145797860"/>
+      <w:bookmarkStart w:id="52" w:name="_Toc507670786"/>
+      <w:bookmarkStart w:id="53" w:name="_Toc146310590"/>
       <w:r>
         <w:t>Test</w:t>
       </w:r>
@@ -5957,11 +5223,11 @@
       <w:r>
         <w:t>strateg</w:t>
       </w:r>
+      <w:bookmarkEnd w:id="52"/>
+      <w:r>
+        <w:t>y</w:t>
+      </w:r>
       <w:bookmarkEnd w:id="53"/>
-      <w:r>
-        <w:t>y</w:t>
-      </w:r>
-      <w:bookmarkEnd w:id="54"/>
     </w:p>
     <w:p>
       <w:pPr>
@@ -5988,9 +5254,11 @@
           <w:numId w:val="0"/>
         </w:numPr>
       </w:pPr>
+      <w:bookmarkStart w:id="54" w:name="_Toc146310591"/>
       <w:r>
         <w:t>Unit Testing – JUnit</w:t>
       </w:r>
+      <w:bookmarkEnd w:id="54"/>
     </w:p>
     <w:p>
       <w:pPr>
@@ -6065,7 +5333,7 @@
         <w:pStyle w:val="Heading2"/>
       </w:pPr>
       <w:bookmarkStart w:id="55" w:name="_Toc507670787"/>
-      <w:bookmarkStart w:id="56" w:name="_Toc145797861"/>
+      <w:bookmarkStart w:id="56" w:name="_Toc146310592"/>
       <w:r>
         <w:t>Test</w:t>
       </w:r>
@@ -6435,7 +5703,7 @@
         </w:rPr>
         <w:br/>
       </w:r>
-      <w:hyperlink r:id="rId15" w:history="1">
+      <w:hyperlink r:id="rId14" w:history="1">
         <w:r>
           <w:rPr>
             <w:rStyle w:val="Hyperlink"/>
@@ -6486,7 +5754,7 @@
           <w:i/>
         </w:rPr>
       </w:pPr>
-      <w:hyperlink r:id="rId16" w:history="1">
+      <w:hyperlink r:id="rId15" w:history="1">
         <w:r>
           <w:rPr>
             <w:rStyle w:val="Hyperlink"/>
@@ -6517,10 +5785,10 @@
         </w:r>
       </w:hyperlink>
     </w:p>
+    <w:bookmarkEnd w:id="48"/>
     <w:bookmarkEnd w:id="49"/>
     <w:bookmarkEnd w:id="50"/>
     <w:bookmarkEnd w:id="51"/>
-    <w:bookmarkEnd w:id="52"/>
     <w:p/>
     <w:p/>
     <w:p>
@@ -6528,7 +5796,7 @@
         <w:pStyle w:val="Heading2"/>
       </w:pPr>
       <w:bookmarkStart w:id="57" w:name="_Toc507670788"/>
-      <w:bookmarkStart w:id="58" w:name="_Toc145797862"/>
+      <w:bookmarkStart w:id="58" w:name="_Toc146310593"/>
       <w:r>
         <w:t xml:space="preserve">Configuration </w:t>
       </w:r>
@@ -6607,7 +5875,7 @@
           <w:lang w:val="en-US"/>
         </w:rPr>
       </w:pPr>
-      <w:hyperlink r:id="rId17" w:history="1">
+      <w:hyperlink r:id="rId16" w:history="1">
         <w:r>
           <w:rPr>
             <w:rStyle w:val="Hyperlink"/>
@@ -6695,10 +5963,12 @@
       <w:pPr>
         <w:pStyle w:val="Heading1"/>
       </w:pPr>
+      <w:bookmarkStart w:id="59" w:name="_Toc146310594"/>
       <w:r>
         <w:lastRenderedPageBreak/>
         <w:t>Risk and mitigation</w:t>
       </w:r>
+      <w:bookmarkEnd w:id="59"/>
     </w:p>
     <w:p>
       <w:pPr>
@@ -7502,7 +6772,7 @@
       </w:pPr>
     </w:p>
     <w:sectPr>
-      <w:footerReference w:type="default" r:id="rId18"/>
+      <w:footerReference w:type="default" r:id="rId17"/>
       <w:pgSz w:w="11906" w:h="16838"/>
       <w:pgMar w:top="1948" w:right="1183" w:bottom="1702" w:left="1417" w:header="708" w:footer="708" w:gutter="0"/>
       <w:cols w:space="708"/>
@@ -10707,25 +9977,6 @@
 </file>
 
 <file path=customXml/item1.xml><?xml version="1.0" encoding="utf-8"?>
-<p:properties xmlns:p="http://schemas.microsoft.com/office/2006/metadata/properties" xmlns:xsi="http://www.w3.org/2001/XMLSchema-instance" xmlns:pc="http://schemas.microsoft.com/office/infopath/2007/PartnerControls">
-  <documentManagement/>
-</p:properties>
-</file>
-
-<file path=customXml/item2.xml><?xml version="1.0" encoding="utf-8"?>
-<?mso-contentType ?>
-<FormTemplates xmlns="http://schemas.microsoft.com/sharepoint/v3/contenttype/forms">
-  <Display>DocumentLibraryForm</Display>
-  <Edit>DocumentLibraryForm</Edit>
-  <New>DocumentLibraryForm</New>
-</FormTemplates>
-</file>
-
-<file path=customXml/item3.xml><?xml version="1.0" encoding="utf-8"?>
-<b:Sources xmlns:b="http://schemas.openxmlformats.org/officeDocument/2006/bibliography" xmlns="http://schemas.openxmlformats.org/officeDocument/2006/bibliography" SelectedStyle="\APASixthEditionOfficeOnline.xsl" StyleName="APA" Version="6"/>
-</file>
-
-<file path=customXml/item4.xml><?xml version="1.0" encoding="utf-8"?>
 <ct:contentTypeSchema xmlns:ct="http://schemas.microsoft.com/office/2006/metadata/contentType" xmlns:ma="http://schemas.microsoft.com/office/2006/metadata/properties/metaAttributes" ct:_="" ma:_="" ma:contentTypeName="Document" ma:contentTypeID="0x0101004A6938A6D16A9F41A168DCB1E561FC37" ma:contentTypeVersion="0" ma:contentTypeDescription="Create a new document." ma:contentTypeScope="" ma:versionID="a301393c779a92aaeb722f4b266d6b84">
   <xsd:schema xmlns:xsd="http://www.w3.org/2001/XMLSchema" xmlns:xs="http://www.w3.org/2001/XMLSchema" xmlns:p="http://schemas.microsoft.com/office/2006/metadata/properties" targetNamespace="http://schemas.microsoft.com/office/2006/metadata/properties" ma:root="true" ma:fieldsID="067e30616eeadeb776f014c5fbcfd813">
     <xsd:element name="properties">
@@ -10839,32 +10090,26 @@
 </ct:contentTypeSchema>
 </file>
 
-<file path=customXml/itemProps1.xml><?xml version="1.0" encoding="utf-8"?>
-<ds:datastoreItem xmlns:ds="http://schemas.openxmlformats.org/officeDocument/2006/customXml" ds:itemID="{AC94A26D-82EB-45B7-AEA3-129FBDD1FCEB}">
-  <ds:schemaRefs>
-    <ds:schemaRef ds:uri="http://schemas.microsoft.com/office/2006/metadata/properties"/>
-    <ds:schemaRef ds:uri="http://schemas.microsoft.com/office/infopath/2007/PartnerControls"/>
-  </ds:schemaRefs>
-</ds:datastoreItem>
+<file path=customXml/item2.xml><?xml version="1.0" encoding="utf-8"?>
+<b:Sources xmlns:b="http://schemas.openxmlformats.org/officeDocument/2006/bibliography" xmlns="http://schemas.openxmlformats.org/officeDocument/2006/bibliography" SelectedStyle="\APASixthEditionOfficeOnline.xsl" StyleName="APA" Version="6"/>
 </file>
 
-<file path=customXml/itemProps2.xml><?xml version="1.0" encoding="utf-8"?>
-<ds:datastoreItem xmlns:ds="http://schemas.openxmlformats.org/officeDocument/2006/customXml" ds:itemID="{8D559B33-4825-405B-ACEB-6F229225D325}">
-  <ds:schemaRefs>
-    <ds:schemaRef ds:uri="http://schemas.microsoft.com/sharepoint/v3/contenttype/forms"/>
-  </ds:schemaRefs>
-</ds:datastoreItem>
+<file path=customXml/item3.xml><?xml version="1.0" encoding="utf-8"?>
+<?mso-contentType ?>
+<FormTemplates xmlns="http://schemas.microsoft.com/sharepoint/v3/contenttype/forms">
+  <Display>DocumentLibraryForm</Display>
+  <Edit>DocumentLibraryForm</Edit>
+  <New>DocumentLibraryForm</New>
+</FormTemplates>
 </file>
 
-<file path=customXml/itemProps3.xml><?xml version="1.0" encoding="utf-8"?>
-<ds:datastoreItem xmlns:ds="http://schemas.openxmlformats.org/officeDocument/2006/customXml" ds:itemID="{AED06569-D703-4CEB-98AE-08845890B420}">
-  <ds:schemaRefs>
-    <ds:schemaRef ds:uri="http://schemas.openxmlformats.org/officeDocument/2006/bibliography"/>
-  </ds:schemaRefs>
-</ds:datastoreItem>
+<file path=customXml/item4.xml><?xml version="1.0" encoding="utf-8"?>
+<p:properties xmlns:p="http://schemas.microsoft.com/office/2006/metadata/properties" xmlns:xsi="http://www.w3.org/2001/XMLSchema-instance" xmlns:pc="http://schemas.microsoft.com/office/infopath/2007/PartnerControls">
+  <documentManagement/>
+</p:properties>
 </file>
 
-<file path=customXml/itemProps4.xml><?xml version="1.0" encoding="utf-8"?>
+<file path=customXml/itemProps1.xml><?xml version="1.0" encoding="utf-8"?>
 <ds:datastoreItem xmlns:ds="http://schemas.openxmlformats.org/officeDocument/2006/customXml" ds:itemID="{113DB896-E076-406C-ADC6-3AA564182A16}">
   <ds:schemaRefs>
     <ds:schemaRef ds:uri="http://schemas.microsoft.com/office/2006/metadata/contentType"/>
@@ -10878,4 +10123,29 @@
     <ds:schemaRef ds:uri="http://schemas.microsoft.com/office/infopath/2007/PartnerControls"/>
   </ds:schemaRefs>
 </ds:datastoreItem>
+</file>
+
+<file path=customXml/itemProps2.xml><?xml version="1.0" encoding="utf-8"?>
+<ds:datastoreItem xmlns:ds="http://schemas.openxmlformats.org/officeDocument/2006/customXml" ds:itemID="{AED06569-D703-4CEB-98AE-08845890B420}">
+  <ds:schemaRefs>
+    <ds:schemaRef ds:uri="http://schemas.openxmlformats.org/officeDocument/2006/bibliography"/>
+  </ds:schemaRefs>
+</ds:datastoreItem>
+</file>
+
+<file path=customXml/itemProps3.xml><?xml version="1.0" encoding="utf-8"?>
+<ds:datastoreItem xmlns:ds="http://schemas.openxmlformats.org/officeDocument/2006/customXml" ds:itemID="{8D559B33-4825-405B-ACEB-6F229225D325}">
+  <ds:schemaRefs>
+    <ds:schemaRef ds:uri="http://schemas.microsoft.com/sharepoint/v3/contenttype/forms"/>
+  </ds:schemaRefs>
+</ds:datastoreItem>
+</file>
+
+<file path=customXml/itemProps4.xml><?xml version="1.0" encoding="utf-8"?>
+<ds:datastoreItem xmlns:ds="http://schemas.openxmlformats.org/officeDocument/2006/customXml" ds:itemID="{AC94A26D-82EB-45B7-AEA3-129FBDD1FCEB}">
+  <ds:schemaRefs>
+    <ds:schemaRef ds:uri="http://schemas.microsoft.com/office/2006/metadata/properties"/>
+    <ds:schemaRef ds:uri="http://schemas.microsoft.com/office/infopath/2007/PartnerControls"/>
+  </ds:schemaRefs>
+</ds:datastoreItem>
 </file>
</xml_diff>